<commit_message>
minor modifications in report, readme files and bplustree class file. Done with all the changes. Project Finished
</commit_message>
<xml_diff>
--- a/report/project_report_Shaik_Riyaz.docx
+++ b/report/project_report_Shaik_Riyaz.docx
@@ -131,25 +131,7 @@
           <w:sz w:val="22"/>
           <w:szCs w:val="22"/>
         </w:rPr>
-        <w:t>A B+ tree is an N-</w:t>
-      </w:r>
-      <w:proofErr w:type="spellStart"/>
-      <w:r>
-        <w:rPr>
-          <w:rFonts w:asciiTheme="minorHAnsi" w:hAnsiTheme="minorHAnsi" w:cstheme="minorHAnsi"/>
-          <w:sz w:val="22"/>
-          <w:szCs w:val="22"/>
-        </w:rPr>
-        <w:t>ary</w:t>
-      </w:r>
-      <w:proofErr w:type="spellEnd"/>
-      <w:r>
-        <w:rPr>
-          <w:rFonts w:asciiTheme="minorHAnsi" w:hAnsiTheme="minorHAnsi" w:cstheme="minorHAnsi"/>
-          <w:sz w:val="22"/>
-          <w:szCs w:val="22"/>
-        </w:rPr>
-        <w:t xml:space="preserve"> tree with a variable but often large number of children per node. A B+ tree consists of a root, internal nodes and leaves. The root may be either a leaf or a node with two or more children. A B+ tree can be viewed as a B-tree in which each node contains only keys (not key–value pairs), and to which an additional level is added at the bottom with linked leaves.</w:t>
+        <w:t>A B+ tree is an N-ary tree with a variable but often large number of children per node. A B+ tree consists of a root, internal nodes and leaves. The root may be either a leaf or a node with two or more children. A B+ tree can be viewed as a B-tree in which each node contains only keys (not key–value pairs), and to which an additional level is added at the bottom with linked leaves.</w:t>
       </w:r>
     </w:p>
     <w:p>
@@ -554,7 +536,6 @@
           <w:szCs w:val="22"/>
         </w:rPr>
       </w:pPr>
-      <w:proofErr w:type="spellStart"/>
       <w:r>
         <w:rPr>
           <w:b/>
@@ -564,7 +545,6 @@
         </w:rPr>
         <w:t>bplustree</w:t>
       </w:r>
-      <w:proofErr w:type="spellEnd"/>
       <w:r>
         <w:rPr>
           <w:sz w:val="22"/>
@@ -623,7 +603,6 @@
           <w:szCs w:val="22"/>
         </w:rPr>
       </w:pPr>
-      <w:proofErr w:type="spellStart"/>
       <w:r>
         <w:rPr>
           <w:b/>
@@ -633,7 +612,6 @@
         </w:rPr>
         <w:t>DataComparator</w:t>
       </w:r>
-      <w:proofErr w:type="spellEnd"/>
       <w:r>
         <w:rPr>
           <w:sz w:val="22"/>
@@ -662,7 +640,6 @@
           <w:color w:val="000000"/>
         </w:rPr>
       </w:pPr>
-      <w:proofErr w:type="spellStart"/>
       <w:r>
         <w:rPr>
           <w:rFonts w:ascii="Calibri" w:hAnsi="Calibri" w:cs="Calibri"/>
@@ -672,7 +649,6 @@
         </w:rPr>
         <w:t>InternalNode</w:t>
       </w:r>
-      <w:proofErr w:type="spellEnd"/>
       <w:r>
         <w:rPr>
           <w:rFonts w:ascii="Calibri" w:hAnsi="Calibri" w:cs="Calibri"/>
@@ -694,7 +670,6 @@
           <w:color w:val="000000"/>
         </w:rPr>
       </w:pPr>
-      <w:proofErr w:type="spellStart"/>
       <w:r>
         <w:rPr>
           <w:rFonts w:ascii="Calibri" w:hAnsi="Calibri" w:cs="Calibri"/>
@@ -704,7 +679,6 @@
         </w:rPr>
         <w:t>LeafNode</w:t>
       </w:r>
-      <w:proofErr w:type="spellEnd"/>
       <w:r>
         <w:rPr>
           <w:rFonts w:ascii="Calibri" w:hAnsi="Calibri" w:cs="Calibri"/>
@@ -745,7 +719,6 @@
           <w:color w:val="000000"/>
         </w:rPr>
       </w:pPr>
-      <w:proofErr w:type="spellStart"/>
       <w:r>
         <w:rPr>
           <w:rFonts w:ascii="Calibri" w:hAnsi="Calibri" w:cs="Calibri"/>
@@ -755,7 +728,6 @@
         </w:rPr>
         <w:t>OutputRecordsFormatter</w:t>
       </w:r>
-      <w:proofErr w:type="spellEnd"/>
       <w:r>
         <w:rPr>
           <w:rFonts w:ascii="Calibri" w:hAnsi="Calibri" w:cs="Calibri"/>
@@ -870,7 +842,6 @@
           <w:color w:val="000000"/>
         </w:rPr>
       </w:pPr>
-      <w:proofErr w:type="spellStart"/>
       <w:r>
         <w:rPr>
           <w:rFonts w:ascii="Calibri" w:hAnsi="Calibri" w:cs="Calibri"/>
@@ -878,26 +849,7 @@
           <w:bCs/>
           <w:color w:val="000000"/>
         </w:rPr>
-        <w:t>javac</w:t>
-      </w:r>
-      <w:proofErr w:type="spellEnd"/>
-      <w:r>
-        <w:rPr>
-          <w:rFonts w:ascii="Calibri" w:hAnsi="Calibri" w:cs="Calibri"/>
-          <w:b/>
-          <w:bCs/>
-          <w:color w:val="000000"/>
-        </w:rPr>
-        <w:t xml:space="preserve"> bplustree.jav</w:t>
-      </w:r>
-      <w:r>
-        <w:rPr>
-          <w:rFonts w:ascii="Calibri" w:hAnsi="Calibri" w:cs="Calibri"/>
-          <w:b/>
-          <w:bCs/>
-          <w:color w:val="000000"/>
-        </w:rPr>
-        <w:t>a</w:t>
+        <w:t>javac bplustree.java</w:t>
       </w:r>
     </w:p>
     <w:p>
@@ -939,9 +891,8 @@
           <w:bCs/>
           <w:color w:val="000000"/>
         </w:rPr>
-        <w:t xml:space="preserve">java </w:t>
-      </w:r>
-      <w:proofErr w:type="spellStart"/>
+        <w:t>java bplustree &lt;input_file_name&gt;</w:t>
+      </w:r>
       <w:r>
         <w:rPr>
           <w:rFonts w:ascii="Calibri" w:hAnsi="Calibri" w:cs="Calibri"/>
@@ -949,9 +900,41 @@
           <w:bCs/>
           <w:color w:val="000000"/>
         </w:rPr>
-        <w:t>bplustree</w:t>
-      </w:r>
-      <w:proofErr w:type="spellEnd"/>
+        <w:t xml:space="preserve"> </w:t>
+      </w:r>
+    </w:p>
+    <w:p>
+      <w:pPr>
+        <w:pStyle w:val="ListParagraph"/>
+        <w:numPr>
+          <w:ilvl w:val="1"/>
+          <w:numId w:val="1"/>
+        </w:numPr>
+        <w:shd w:val="clear" w:color="auto" w:fill="FFFFFF"/>
+        <w:tabs>
+          <w:tab w:val="left" w:pos="916"/>
+          <w:tab w:val="left" w:pos="1832"/>
+          <w:tab w:val="left" w:pos="2748"/>
+          <w:tab w:val="left" w:pos="3664"/>
+          <w:tab w:val="left" w:pos="4580"/>
+          <w:tab w:val="left" w:pos="5496"/>
+          <w:tab w:val="left" w:pos="6412"/>
+          <w:tab w:val="left" w:pos="7328"/>
+          <w:tab w:val="left" w:pos="8244"/>
+          <w:tab w:val="left" w:pos="9160"/>
+          <w:tab w:val="left" w:pos="10076"/>
+          <w:tab w:val="left" w:pos="10992"/>
+          <w:tab w:val="left" w:pos="11908"/>
+          <w:tab w:val="left" w:pos="12824"/>
+          <w:tab w:val="left" w:pos="13740"/>
+          <w:tab w:val="left" w:pos="14656"/>
+        </w:tabs>
+        <w:spacing w:after="0" w:line="240" w:lineRule="auto"/>
+        <w:rPr>
+          <w:rFonts w:ascii="Calibri" w:hAnsi="Calibri" w:cs="Calibri"/>
+          <w:color w:val="000000"/>
+        </w:rPr>
+      </w:pPr>
       <w:r>
         <w:rPr>
           <w:rFonts w:ascii="Calibri" w:hAnsi="Calibri" w:cs="Calibri"/>
@@ -959,9 +942,8 @@
           <w:bCs/>
           <w:color w:val="000000"/>
         </w:rPr>
-        <w:t xml:space="preserve"> &lt;</w:t>
-      </w:r>
-      <w:proofErr w:type="spellStart"/>
+        <w:t>e</w:t>
+      </w:r>
       <w:r>
         <w:rPr>
           <w:rFonts w:ascii="Calibri" w:hAnsi="Calibri" w:cs="Calibri"/>
@@ -969,9 +951,8 @@
           <w:bCs/>
           <w:color w:val="000000"/>
         </w:rPr>
-        <w:t>input_file_name</w:t>
-      </w:r>
-      <w:proofErr w:type="spellEnd"/>
+        <w:t>xample:</w:t>
+      </w:r>
       <w:r>
         <w:rPr>
           <w:rFonts w:ascii="Calibri" w:hAnsi="Calibri" w:cs="Calibri"/>
@@ -979,86 +960,70 @@
           <w:bCs/>
           <w:color w:val="000000"/>
         </w:rPr>
-        <w:t>&gt;</w:t>
-      </w:r>
-    </w:p>
-    <w:p>
-      <w:pPr>
-        <w:shd w:val="clear" w:color="auto" w:fill="FFFFFF"/>
-        <w:tabs>
-          <w:tab w:val="left" w:pos="916"/>
-          <w:tab w:val="left" w:pos="1832"/>
-          <w:tab w:val="left" w:pos="2748"/>
-          <w:tab w:val="left" w:pos="3664"/>
-          <w:tab w:val="left" w:pos="4580"/>
-          <w:tab w:val="left" w:pos="5496"/>
-          <w:tab w:val="left" w:pos="6412"/>
-          <w:tab w:val="left" w:pos="7328"/>
-          <w:tab w:val="left" w:pos="8244"/>
-          <w:tab w:val="left" w:pos="9160"/>
-          <w:tab w:val="left" w:pos="10076"/>
-          <w:tab w:val="left" w:pos="10992"/>
-          <w:tab w:val="left" w:pos="11908"/>
-          <w:tab w:val="left" w:pos="12824"/>
-          <w:tab w:val="left" w:pos="13740"/>
-          <w:tab w:val="left" w:pos="14656"/>
-        </w:tabs>
-        <w:spacing w:after="0" w:line="240" w:lineRule="auto"/>
-        <w:rPr>
-          <w:rFonts w:ascii="Calibri" w:hAnsi="Calibri" w:cs="Calibri"/>
-          <w:color w:val="000000"/>
-        </w:rPr>
-      </w:pPr>
-    </w:p>
-    <w:p>
-      <w:pPr>
-        <w:shd w:val="clear" w:color="auto" w:fill="FFFFFF"/>
-        <w:tabs>
-          <w:tab w:val="left" w:pos="916"/>
-          <w:tab w:val="left" w:pos="1832"/>
-          <w:tab w:val="left" w:pos="2748"/>
-          <w:tab w:val="left" w:pos="3664"/>
-          <w:tab w:val="left" w:pos="4580"/>
-          <w:tab w:val="left" w:pos="5496"/>
-          <w:tab w:val="left" w:pos="6412"/>
-          <w:tab w:val="left" w:pos="7328"/>
-          <w:tab w:val="left" w:pos="8244"/>
-          <w:tab w:val="left" w:pos="9160"/>
-          <w:tab w:val="left" w:pos="10076"/>
-          <w:tab w:val="left" w:pos="10992"/>
-          <w:tab w:val="left" w:pos="11908"/>
-          <w:tab w:val="left" w:pos="12824"/>
-          <w:tab w:val="left" w:pos="13740"/>
-          <w:tab w:val="left" w:pos="14656"/>
-        </w:tabs>
-        <w:spacing w:after="0" w:line="240" w:lineRule="auto"/>
-        <w:rPr>
-          <w:rFonts w:ascii="Calibri" w:hAnsi="Calibri" w:cs="Calibri"/>
-          <w:color w:val="000000"/>
-        </w:rPr>
-      </w:pPr>
-      <w:r>
-        <w:rPr>
-          <w:rFonts w:ascii="Calibri" w:hAnsi="Calibri" w:cs="Calibri"/>
-          <w:color w:val="000000"/>
-        </w:rPr>
-        <w:t xml:space="preserve">To run using </w:t>
-      </w:r>
-      <w:proofErr w:type="spellStart"/>
-      <w:r>
-        <w:rPr>
-          <w:rFonts w:ascii="Calibri" w:hAnsi="Calibri" w:cs="Calibri"/>
-          <w:color w:val="000000"/>
-        </w:rPr>
-        <w:t>makefile</w:t>
-      </w:r>
-      <w:proofErr w:type="spellEnd"/>
-      <w:r>
-        <w:rPr>
-          <w:rFonts w:ascii="Calibri" w:hAnsi="Calibri" w:cs="Calibri"/>
-          <w:color w:val="000000"/>
-        </w:rPr>
-        <w:t>. Please follow the below steps:</w:t>
+        <w:t xml:space="preserve"> java bplustree input.txt</w:t>
+      </w:r>
+    </w:p>
+    <w:p>
+      <w:pPr>
+        <w:shd w:val="clear" w:color="auto" w:fill="FFFFFF"/>
+        <w:tabs>
+          <w:tab w:val="left" w:pos="916"/>
+          <w:tab w:val="left" w:pos="1832"/>
+          <w:tab w:val="left" w:pos="2748"/>
+          <w:tab w:val="left" w:pos="3664"/>
+          <w:tab w:val="left" w:pos="4580"/>
+          <w:tab w:val="left" w:pos="5496"/>
+          <w:tab w:val="left" w:pos="6412"/>
+          <w:tab w:val="left" w:pos="7328"/>
+          <w:tab w:val="left" w:pos="8244"/>
+          <w:tab w:val="left" w:pos="9160"/>
+          <w:tab w:val="left" w:pos="10076"/>
+          <w:tab w:val="left" w:pos="10992"/>
+          <w:tab w:val="left" w:pos="11908"/>
+          <w:tab w:val="left" w:pos="12824"/>
+          <w:tab w:val="left" w:pos="13740"/>
+          <w:tab w:val="left" w:pos="14656"/>
+        </w:tabs>
+        <w:spacing w:after="0" w:line="240" w:lineRule="auto"/>
+        <w:rPr>
+          <w:rFonts w:ascii="Calibri" w:hAnsi="Calibri" w:cs="Calibri"/>
+          <w:color w:val="000000"/>
+        </w:rPr>
+      </w:pPr>
+    </w:p>
+    <w:p>
+      <w:pPr>
+        <w:shd w:val="clear" w:color="auto" w:fill="FFFFFF"/>
+        <w:tabs>
+          <w:tab w:val="left" w:pos="916"/>
+          <w:tab w:val="left" w:pos="1832"/>
+          <w:tab w:val="left" w:pos="2748"/>
+          <w:tab w:val="left" w:pos="3664"/>
+          <w:tab w:val="left" w:pos="4580"/>
+          <w:tab w:val="left" w:pos="5496"/>
+          <w:tab w:val="left" w:pos="6412"/>
+          <w:tab w:val="left" w:pos="7328"/>
+          <w:tab w:val="left" w:pos="8244"/>
+          <w:tab w:val="left" w:pos="9160"/>
+          <w:tab w:val="left" w:pos="10076"/>
+          <w:tab w:val="left" w:pos="10992"/>
+          <w:tab w:val="left" w:pos="11908"/>
+          <w:tab w:val="left" w:pos="12824"/>
+          <w:tab w:val="left" w:pos="13740"/>
+          <w:tab w:val="left" w:pos="14656"/>
+        </w:tabs>
+        <w:spacing w:after="0" w:line="240" w:lineRule="auto"/>
+        <w:rPr>
+          <w:rFonts w:ascii="Calibri" w:hAnsi="Calibri" w:cs="Calibri"/>
+          <w:color w:val="000000"/>
+        </w:rPr>
+      </w:pPr>
+      <w:r>
+        <w:rPr>
+          <w:rFonts w:ascii="Calibri" w:hAnsi="Calibri" w:cs="Calibri"/>
+          <w:color w:val="000000"/>
+        </w:rPr>
+        <w:t>To run using makefile. Please follow the below steps:</w:t>
       </w:r>
     </w:p>
     <w:p>
@@ -1127,19 +1092,8 @@
           <w:bCs/>
           <w:color w:val="000000"/>
         </w:rPr>
-        <w:t xml:space="preserve">make </w:t>
-      </w:r>
-      <w:proofErr w:type="spellStart"/>
-      <w:r>
-        <w:rPr>
-          <w:rFonts w:ascii="Calibri" w:hAnsi="Calibri" w:cs="Calibri"/>
-          <w:b/>
-          <w:bCs/>
-          <w:color w:val="000000"/>
-        </w:rPr>
-        <w:t>bplustree.class</w:t>
-      </w:r>
-      <w:proofErr w:type="spellEnd"/>
+        <w:t>make bplustree.class</w:t>
+      </w:r>
       <w:r>
         <w:rPr>
           <w:rFonts w:ascii="Calibri" w:hAnsi="Calibri" w:cs="Calibri"/>
@@ -1248,7 +1202,7 @@
           <w:bCs/>
           <w:color w:val="000000"/>
         </w:rPr>
-        <w:t xml:space="preserve"> ‘</w:t>
+        <w:t xml:space="preserve"> ‘make bplustree</w:t>
       </w:r>
       <w:r>
         <w:rPr>
@@ -1257,9 +1211,8 @@
           <w:bCs/>
           <w:color w:val="000000"/>
         </w:rPr>
-        <w:t xml:space="preserve">make </w:t>
-      </w:r>
-      <w:proofErr w:type="spellStart"/>
+        <w:t xml:space="preserve">’ </w:t>
+      </w:r>
       <w:r>
         <w:rPr>
           <w:rFonts w:ascii="Calibri" w:hAnsi="Calibri" w:cs="Calibri"/>
@@ -1267,9 +1220,8 @@
           <w:bCs/>
           <w:color w:val="000000"/>
         </w:rPr>
-        <w:t>bplustree</w:t>
-      </w:r>
-      <w:proofErr w:type="spellEnd"/>
+        <w:t xml:space="preserve">(It assumes default </w:t>
+      </w:r>
       <w:r>
         <w:rPr>
           <w:rFonts w:ascii="Calibri" w:hAnsi="Calibri" w:cs="Calibri"/>
@@ -1277,21 +1229,7 @@
           <w:bCs/>
           <w:color w:val="000000"/>
         </w:rPr>
-        <w:t xml:space="preserve">’ </w:t>
-      </w:r>
-      <w:r>
-        <w:rPr>
-          <w:rFonts w:ascii="Calibri" w:hAnsi="Calibri" w:cs="Calibri"/>
-          <w:color w:val="000000"/>
-        </w:rPr>
-        <w:t>or Run</w:t>
-      </w:r>
-      <w:r>
-        <w:rPr>
-          <w:rFonts w:ascii="Calibri" w:hAnsi="Calibri" w:cs="Calibri"/>
-          <w:color w:val="000000"/>
-        </w:rPr>
-        <w:t xml:space="preserve"> ‘</w:t>
+        <w:t xml:space="preserve">input </w:t>
       </w:r>
       <w:r>
         <w:rPr>
@@ -1300,19 +1238,53 @@
           <w:bCs/>
           <w:color w:val="000000"/>
         </w:rPr>
-        <w:t xml:space="preserve">java </w:t>
-      </w:r>
-      <w:proofErr w:type="spellStart"/>
-      <w:r>
+        <w:t xml:space="preserve">file name is input.txt) </w:t>
+      </w:r>
+    </w:p>
+    <w:p>
+      <w:pPr>
+        <w:pStyle w:val="ListParagraph"/>
+        <w:shd w:val="clear" w:color="auto" w:fill="FFFFFF"/>
+        <w:tabs>
+          <w:tab w:val="left" w:pos="916"/>
+          <w:tab w:val="left" w:pos="1832"/>
+          <w:tab w:val="left" w:pos="2748"/>
+          <w:tab w:val="left" w:pos="3664"/>
+          <w:tab w:val="left" w:pos="4580"/>
+          <w:tab w:val="left" w:pos="5496"/>
+          <w:tab w:val="left" w:pos="6412"/>
+          <w:tab w:val="left" w:pos="7328"/>
+          <w:tab w:val="left" w:pos="8244"/>
+          <w:tab w:val="left" w:pos="9160"/>
+          <w:tab w:val="left" w:pos="10076"/>
+          <w:tab w:val="left" w:pos="10992"/>
+          <w:tab w:val="left" w:pos="11908"/>
+          <w:tab w:val="left" w:pos="12824"/>
+          <w:tab w:val="left" w:pos="13740"/>
+          <w:tab w:val="left" w:pos="14656"/>
+        </w:tabs>
+        <w:spacing w:after="0" w:line="240" w:lineRule="auto"/>
         <w:rPr>
           <w:rFonts w:ascii="Calibri" w:hAnsi="Calibri" w:cs="Calibri"/>
           <w:b/>
           <w:bCs/>
           <w:color w:val="000000"/>
         </w:rPr>
-        <w:t>bplustree</w:t>
-      </w:r>
-      <w:proofErr w:type="spellEnd"/>
+      </w:pPr>
+      <w:r>
+        <w:rPr>
+          <w:rFonts w:ascii="Calibri" w:hAnsi="Calibri" w:cs="Calibri"/>
+          <w:color w:val="000000"/>
+        </w:rPr>
+        <w:t>or Run</w:t>
+      </w:r>
+      <w:r>
+        <w:rPr>
+          <w:rFonts w:ascii="Calibri" w:hAnsi="Calibri" w:cs="Calibri"/>
+          <w:color w:val="000000"/>
+        </w:rPr>
+        <w:t xml:space="preserve"> ‘</w:t>
+      </w:r>
       <w:r>
         <w:rPr>
           <w:rFonts w:ascii="Calibri" w:hAnsi="Calibri" w:cs="Calibri"/>
@@ -1320,9 +1292,8 @@
           <w:bCs/>
           <w:color w:val="000000"/>
         </w:rPr>
-        <w:t xml:space="preserve"> &lt;</w:t>
-      </w:r>
-      <w:proofErr w:type="spellStart"/>
+        <w:t>java bplustree &lt;input_file_name&gt;</w:t>
+      </w:r>
       <w:r>
         <w:rPr>
           <w:rFonts w:ascii="Calibri" w:hAnsi="Calibri" w:cs="Calibri"/>
@@ -1330,9 +1301,8 @@
           <w:bCs/>
           <w:color w:val="000000"/>
         </w:rPr>
-        <w:t>input_file_name</w:t>
-      </w:r>
-      <w:proofErr w:type="spellEnd"/>
+        <w:t>’</w:t>
+      </w:r>
       <w:r>
         <w:rPr>
           <w:rFonts w:ascii="Calibri" w:hAnsi="Calibri" w:cs="Calibri"/>
@@ -1340,7 +1310,7 @@
           <w:bCs/>
           <w:color w:val="000000"/>
         </w:rPr>
-        <w:t>&gt;</w:t>
+        <w:t xml:space="preserve"> </w:t>
       </w:r>
       <w:r>
         <w:rPr>
@@ -1349,7 +1319,16 @@
           <w:bCs/>
           <w:color w:val="000000"/>
         </w:rPr>
-        <w:t>’</w:t>
+        <w:t xml:space="preserve">example </w:t>
+      </w:r>
+      <w:r>
+        <w:rPr>
+          <w:rFonts w:ascii="Calibri" w:hAnsi="Calibri" w:cs="Calibri"/>
+          <w:b/>
+          <w:bCs/>
+          <w:color w:val="000000"/>
+        </w:rPr>
+        <w:t>: java bplustree input.txt</w:t>
       </w:r>
     </w:p>
     <w:p>
@@ -1461,9 +1440,9 @@
           <w:noProof/>
         </w:rPr>
         <w:drawing>
-          <wp:inline distT="0" distB="0" distL="0" distR="0" wp14:anchorId="74812CD2" wp14:editId="43EA2A22">
-            <wp:extent cx="2286000" cy="3500681"/>
-            <wp:effectExtent l="0" t="0" r="0" b="5080"/>
+          <wp:inline distT="0" distB="0" distL="0" distR="0" wp14:anchorId="74812CD2" wp14:editId="69B12ABC">
+            <wp:extent cx="2204113" cy="3375282"/>
+            <wp:effectExtent l="0" t="0" r="5715" b="0"/>
             <wp:docPr id="1" name="Picture 1"/>
             <wp:cNvGraphicFramePr>
               <a:graphicFrameLocks xmlns:a="http://schemas.openxmlformats.org/drawingml/2006/main" noChangeAspect="1"/>
@@ -1484,7 +1463,7 @@
                   <pic:spPr>
                     <a:xfrm>
                       <a:off x="0" y="0"/>
-                      <a:ext cx="2339486" cy="3582587"/>
+                      <a:ext cx="2369850" cy="3629084"/>
                     </a:xfrm>
                     <a:prstGeom prst="rect">
                       <a:avLst/>
@@ -1496,34 +1475,6 @@
           </wp:inline>
         </w:drawing>
       </w:r>
-    </w:p>
-    <w:p>
-      <w:pPr>
-        <w:shd w:val="clear" w:color="auto" w:fill="FFFFFF"/>
-        <w:tabs>
-          <w:tab w:val="left" w:pos="916"/>
-          <w:tab w:val="left" w:pos="1832"/>
-          <w:tab w:val="left" w:pos="2748"/>
-          <w:tab w:val="left" w:pos="3664"/>
-          <w:tab w:val="left" w:pos="4580"/>
-          <w:tab w:val="left" w:pos="5496"/>
-          <w:tab w:val="left" w:pos="6412"/>
-          <w:tab w:val="left" w:pos="7328"/>
-          <w:tab w:val="left" w:pos="8244"/>
-          <w:tab w:val="left" w:pos="9160"/>
-          <w:tab w:val="left" w:pos="10076"/>
-          <w:tab w:val="left" w:pos="10992"/>
-          <w:tab w:val="left" w:pos="11908"/>
-          <w:tab w:val="left" w:pos="12824"/>
-          <w:tab w:val="left" w:pos="13740"/>
-          <w:tab w:val="left" w:pos="14656"/>
-        </w:tabs>
-        <w:spacing w:after="0" w:line="276" w:lineRule="auto"/>
-        <w:rPr>
-          <w:rFonts w:ascii="Calibri" w:hAnsi="Calibri" w:cs="Calibri"/>
-          <w:color w:val="000000"/>
-        </w:rPr>
-      </w:pPr>
     </w:p>
     <w:p>
       <w:pPr>
@@ -5563,7 +5514,7 @@
         <w:rFonts w:ascii="Symbol" w:hAnsi="Symbol" w:hint="default"/>
       </w:rPr>
     </w:lvl>
-    <w:lvl w:ilvl="1" w:tplc="04090003" w:tentative="1">
+    <w:lvl w:ilvl="1" w:tplc="04090003">
       <w:start w:val="1"/>
       <w:numFmt w:val="bullet"/>
       <w:lvlText w:val="o"/>

</xml_diff>